<commit_message>
Message 306797056733487 - 1756454945
</commit_message>
<xml_diff>
--- a/DEPLOYMENT_COMPLETE.docx
+++ b/DEPLOYMENT_COMPLETE.docx
@@ -2,66 +2,31 @@
 <file path=word/document.xml><?xml version="1.0" encoding="utf-8"?>
 <w:document xmlns:w="http://schemas.openxmlformats.org/wordprocessingml/2006/main" xmlns:m="http://schemas.openxmlformats.org/officeDocument/2006/math" xmlns:r="http://schemas.openxmlformats.org/officeDocument/2006/relationships" xmlns:o="urn:schemas-microsoft-com:office:office" xmlns:v="urn:schemas-microsoft-com:vml" xmlns:w10="urn:schemas-microsoft-com:office:word" xmlns:a="http://schemas.openxmlformats.org/drawingml/2006/main" xmlns:pic="http://schemas.openxmlformats.org/drawingml/2006/picture" xmlns:wp="http://schemas.openxmlformats.org/drawingml/2006/wordprocessingDrawing">
   <w:body>
-    <w:bookmarkStart w:id="32" w:name="X651d34781977605f8115baa7fe9ec1b8f351bdc"/>
+    <w:bookmarkStart w:id="39" w:name="deployment-complete---summary-report"/>
     <w:p>
       <w:pPr>
         <w:pStyle w:val="Heading1"/>
       </w:pPr>
       <w:r>
-        <w:t xml:space="preserve">🎯 FindBrexitConsultants.co.uk Deployment Status</w:t>
-      </w:r>
-    </w:p>
-    <w:bookmarkStart w:id="24" w:name="completed-tasks"/>
+        <w:t xml:space="preserve">🎉 Deployment Complete - Summary Report</w:t>
+      </w:r>
+    </w:p>
+    <w:bookmarkStart w:id="23" w:name="what-has-been-completed"/>
     <w:p>
       <w:pPr>
         <w:pStyle w:val="Heading2"/>
       </w:pPr>
       <w:r>
-        <w:t xml:space="preserve">✅ Completed Tasks</w:t>
-      </w:r>
-    </w:p>
-    <w:bookmarkStart w:id="20" w:name="domain-updates"/>
+        <w:t xml:space="preserve">✅ What Has Been Completed</w:t>
+      </w:r>
+    </w:p>
+    <w:bookmarkStart w:id="20" w:name="github-actions-workflows-created"/>
     <w:p>
       <w:pPr>
         <w:pStyle w:val="Heading3"/>
       </w:pPr>
       <w:r>
-        <w:t xml:space="preserve">1. Domain Updates</w:t>
-      </w:r>
-    </w:p>
-    <w:p>
-      <w:pPr>
-        <w:pStyle w:val="FirstParagraph"/>
-      </w:pPr>
-      <w:r>
-        <w:t xml:space="preserve">All domain references have been updated from</w:t>
-      </w:r>
-      <w:r>
-        <w:t xml:space="preserve"> </w:t>
-      </w:r>
-      <w:r>
-        <w:rPr>
-          <w:rStyle w:val="VerbatimChar"/>
-        </w:rPr>
-        <w:t xml:space="preserve">findbrexitconsultants.co.uk</w:t>
-      </w:r>
-      <w:r>
-        <w:t xml:space="preserve"> </w:t>
-      </w:r>
-      <w:r>
-        <w:t xml:space="preserve">to</w:t>
-      </w:r>
-      <w:r>
-        <w:t xml:space="preserve"> </w:t>
-      </w:r>
-      <w:r>
-        <w:rPr>
-          <w:rStyle w:val="VerbatimChar"/>
-        </w:rPr>
-        <w:t xml:space="preserve">FindBrexitConsultants.co.uk</w:t>
-      </w:r>
-      <w:r>
-        <w:t xml:space="preserve">:</w:t>
+        <w:t xml:space="preserve">1. GitHub Actions Workflows Created</w:t>
       </w:r>
     </w:p>
     <w:p>
@@ -77,7 +42,22 @@
           <w:bCs/>
           <w:b/>
         </w:rPr>
-        <w:t xml:space="preserve">Updated Files:</w:t>
+        <w:t xml:space="preserve">🌐 Vercel Deployment</w:t>
+      </w:r>
+      <w:r>
+        <w:t xml:space="preserve"> </w:t>
+      </w:r>
+      <w:r>
+        <w:t xml:space="preserve">(</w:t>
+      </w:r>
+      <w:r>
+        <w:rPr>
+          <w:rStyle w:val="VerbatimChar"/>
+        </w:rPr>
+        <w:t xml:space="preserve">/.github/workflows/vercel-deploy.yml</w:t>
+      </w:r>
+      <w:r>
+        <w:t xml:space="preserve">)</w:t>
       </w:r>
     </w:p>
     <w:p>
@@ -89,16 +69,7 @@
         <w:pStyle w:val="Compact"/>
       </w:pPr>
       <w:r>
-        <w:rPr>
-          <w:rStyle w:val="VerbatimChar"/>
-        </w:rPr>
-        <w:t xml:space="preserve">playwright.config.ts</w:t>
-      </w:r>
-      <w:r>
-        <w:t xml:space="preserve"> </w:t>
-      </w:r>
-      <w:r>
-        <w:t xml:space="preserve">- Test base URL</w:t>
+        <w:t xml:space="preserve">Triggers on push to main/master and pull requests</w:t>
       </w:r>
     </w:p>
     <w:p>
@@ -110,16 +81,7 @@
         <w:pStyle w:val="Compact"/>
       </w:pPr>
       <w:r>
-        <w:rPr>
-          <w:rStyle w:val="VerbatimChar"/>
-        </w:rPr>
-        <w:t xml:space="preserve">src/components/Footer.tsx</w:t>
-      </w:r>
-      <w:r>
-        <w:t xml:space="preserve"> </w:t>
-      </w:r>
-      <w:r>
-        <w:t xml:space="preserve">- Email addresses</w:t>
+        <w:t xml:space="preserve">Uses Node.js 18 with npm caching</w:t>
       </w:r>
     </w:p>
     <w:p>
@@ -131,16 +93,16 @@
         <w:pStyle w:val="Compact"/>
       </w:pPr>
       <w:r>
-        <w:rPr>
-          <w:rStyle w:val="VerbatimChar"/>
-        </w:rPr>
-        <w:t xml:space="preserve">src/pages/CookiePolicyPage.tsx</w:t>
-      </w:r>
-      <w:r>
-        <w:t xml:space="preserve"> </w:t>
-      </w:r>
-      <w:r>
-        <w:t xml:space="preserve">- Privacy email</w:t>
+        <w:t xml:space="preserve">Builds with</w:t>
+      </w:r>
+      <w:r>
+        <w:t xml:space="preserve"> </w:t>
+      </w:r>
+      <w:r>
+        <w:rPr>
+          <w:rStyle w:val="VerbatimChar"/>
+        </w:rPr>
+        <w:t xml:space="preserve">npm run build</w:t>
       </w:r>
     </w:p>
     <w:p>
@@ -152,339 +114,14 @@
         <w:pStyle w:val="Compact"/>
       </w:pPr>
       <w:r>
-        <w:rPr>
-          <w:rStyle w:val="VerbatimChar"/>
-        </w:rPr>
-        <w:t xml:space="preserve">src/pages/ContactPage.tsx</w:t>
-      </w:r>
-      <w:r>
-        <w:t xml:space="preserve"> </w:t>
-      </w:r>
-      <w:r>
-        <w:t xml:space="preserve">- Contact email</w:t>
-      </w:r>
-    </w:p>
-    <w:p>
-      <w:pPr>
-        <w:numPr>
-          <w:ilvl w:val="1"/>
-          <w:numId w:val="1002"/>
-        </w:numPr>
-        <w:pStyle w:val="Compact"/>
-      </w:pPr>
-      <w:r>
-        <w:rPr>
-          <w:rStyle w:val="VerbatimChar"/>
-        </w:rPr>
-        <w:t xml:space="preserve">index.html</w:t>
-      </w:r>
-      <w:r>
-        <w:t xml:space="preserve"> </w:t>
-      </w:r>
-      <w:r>
-        <w:t xml:space="preserve">- Meta tags, Open Graph, and canonical URLs</w:t>
-      </w:r>
-    </w:p>
-    <w:p>
-      <w:pPr>
-        <w:numPr>
-          <w:ilvl w:val="1"/>
-          <w:numId w:val="1002"/>
-        </w:numPr>
-        <w:pStyle w:val="Compact"/>
-      </w:pPr>
-      <w:r>
-        <w:rPr>
-          <w:rStyle w:val="VerbatimChar"/>
-        </w:rPr>
-        <w:t xml:space="preserve">SUPABASE_CORS_SETUP.md</w:t>
-      </w:r>
-      <w:r>
-        <w:t xml:space="preserve"> </w:t>
-      </w:r>
-      <w:r>
-        <w:t xml:space="preserve">- CORS configuration</w:t>
-      </w:r>
-    </w:p>
-    <w:bookmarkEnd w:id="20"/>
-    <w:bookmarkStart w:id="21" w:name="github-actions-setup"/>
-    <w:p>
-      <w:pPr>
-        <w:pStyle w:val="Heading3"/>
-      </w:pPr>
-      <w:r>
-        <w:t xml:space="preserve">2. GitHub Actions Setup</w:t>
-      </w:r>
-    </w:p>
-    <w:p>
-      <w:pPr>
-        <w:numPr>
-          <w:ilvl w:val="0"/>
-          <w:numId w:val="1003"/>
-        </w:numPr>
-        <w:pStyle w:val="Compact"/>
-      </w:pPr>
-      <w:r>
-        <w:t xml:space="preserve">Created</w:t>
-      </w:r>
-      <w:r>
-        <w:t xml:space="preserve"> </w:t>
-      </w:r>
-      <w:r>
-        <w:rPr>
-          <w:rStyle w:val="VerbatimChar"/>
-        </w:rPr>
-        <w:t xml:space="preserve">.github/workflows/vercel-deploy.yml</w:t>
-      </w:r>
-      <w:r>
-        <w:t xml:space="preserve"> </w:t>
-      </w:r>
-      <w:r>
-        <w:t xml:space="preserve">for automatic Vercel deployment</w:t>
-      </w:r>
-    </w:p>
-    <w:p>
-      <w:pPr>
-        <w:numPr>
-          <w:ilvl w:val="0"/>
-          <w:numId w:val="1003"/>
-        </w:numPr>
-        <w:pStyle w:val="Compact"/>
-      </w:pPr>
-      <w:r>
-        <w:t xml:space="preserve">Workflow triggers on pushes to main/master branch</w:t>
-      </w:r>
-    </w:p>
-    <w:p>
-      <w:pPr>
-        <w:numPr>
-          <w:ilvl w:val="0"/>
-          <w:numId w:val="1003"/>
-        </w:numPr>
-        <w:pStyle w:val="Compact"/>
-      </w:pPr>
-      <w:r>
-        <w:t xml:space="preserve">Optimized for production builds with proper caching</w:t>
-      </w:r>
-    </w:p>
-    <w:bookmarkEnd w:id="21"/>
-    <w:bookmarkStart w:id="22" w:name="git-repository-setup"/>
-    <w:p>
-      <w:pPr>
-        <w:pStyle w:val="Heading3"/>
-      </w:pPr>
-      <w:r>
-        <w:t xml:space="preserve">3. Git Repository Setup</w:t>
-      </w:r>
-    </w:p>
-    <w:p>
-      <w:pPr>
-        <w:numPr>
-          <w:ilvl w:val="0"/>
-          <w:numId w:val="1004"/>
-        </w:numPr>
-        <w:pStyle w:val="Compact"/>
-      </w:pPr>
-      <w:r>
-        <w:t xml:space="preserve">Initialized git repository in the project</w:t>
-      </w:r>
-    </w:p>
-    <w:p>
-      <w:pPr>
-        <w:numPr>
-          <w:ilvl w:val="0"/>
-          <w:numId w:val="1004"/>
-        </w:numPr>
-        <w:pStyle w:val="Compact"/>
-      </w:pPr>
-      <w:r>
-        <w:t xml:space="preserve">Added all files and created initial commit</w:t>
-      </w:r>
-    </w:p>
-    <w:p>
-      <w:pPr>
-        <w:numPr>
-          <w:ilvl w:val="0"/>
-          <w:numId w:val="1004"/>
-        </w:numPr>
-        <w:pStyle w:val="Compact"/>
-      </w:pPr>
-      <w:r>
-        <w:t xml:space="preserve">Configured remote origin:</w:t>
-      </w:r>
-      <w:r>
-        <w:t xml:space="preserve"> </w:t>
-      </w:r>
-      <w:r>
-        <w:rPr>
-          <w:rStyle w:val="VerbatimChar"/>
-        </w:rPr>
-        <w:t xml:space="preserve">https://github.com/mitchell1972/findbrexitconsultants</w:t>
-      </w:r>
-    </w:p>
-    <w:p>
-      <w:pPr>
-        <w:numPr>
-          <w:ilvl w:val="0"/>
-          <w:numId w:val="1004"/>
-        </w:numPr>
-        <w:pStyle w:val="Compact"/>
-      </w:pPr>
-      <w:r>
-        <w:t xml:space="preserve">Ready for push to GitHub</w:t>
-      </w:r>
-    </w:p>
-    <w:bookmarkEnd w:id="22"/>
-    <w:bookmarkStart w:id="23" w:name="documentation"/>
-    <w:p>
-      <w:pPr>
-        <w:pStyle w:val="Heading3"/>
-      </w:pPr>
-      <w:r>
-        <w:t xml:space="preserve">4. Documentation</w:t>
-      </w:r>
-    </w:p>
-    <w:p>
-      <w:pPr>
-        <w:numPr>
-          <w:ilvl w:val="0"/>
-          <w:numId w:val="1005"/>
-        </w:numPr>
-        <w:pStyle w:val="Compact"/>
-      </w:pPr>
-      <w:r>
-        <w:t xml:space="preserve">Created</w:t>
-      </w:r>
-      <w:r>
-        <w:t xml:space="preserve"> </w:t>
-      </w:r>
-      <w:r>
-        <w:rPr>
-          <w:rStyle w:val="VerbatimChar"/>
-        </w:rPr>
-        <w:t xml:space="preserve">GITHUB_DEPLOYMENT_README.md</w:t>
-      </w:r>
-      <w:r>
-        <w:t xml:space="preserve"> </w:t>
-      </w:r>
-      <w:r>
-        <w:t xml:space="preserve">with setup instructions</w:t>
-      </w:r>
-    </w:p>
-    <w:p>
-      <w:pPr>
-        <w:numPr>
-          <w:ilvl w:val="0"/>
-          <w:numId w:val="1005"/>
-        </w:numPr>
-        <w:pStyle w:val="Compact"/>
-      </w:pPr>
-      <w:r>
-        <w:t xml:space="preserve">Created</w:t>
-      </w:r>
-      <w:r>
-        <w:t xml:space="preserve"> </w:t>
-      </w:r>
-      <w:r>
-        <w:rPr>
-          <w:rStyle w:val="VerbatimChar"/>
-        </w:rPr>
-        <w:t xml:space="preserve">setup-git-and-deploy.sh</w:t>
-      </w:r>
-      <w:r>
-        <w:t xml:space="preserve"> </w:t>
-      </w:r>
-      <w:r>
-        <w:t xml:space="preserve">script for easy deployment</w:t>
-      </w:r>
-    </w:p>
-    <w:bookmarkEnd w:id="23"/>
-    <w:bookmarkEnd w:id="24"/>
-    <w:bookmarkStart w:id="28" w:name="next-steps-action-required"/>
-    <w:p>
-      <w:pPr>
-        <w:pStyle w:val="Heading2"/>
-      </w:pPr>
-      <w:r>
-        <w:t xml:space="preserve">🚀 Next Steps (Action Required)</w:t>
-      </w:r>
-    </w:p>
-    <w:bookmarkStart w:id="25" w:name="step-1-push-to-github"/>
-    <w:p>
-      <w:pPr>
-        <w:pStyle w:val="Heading3"/>
-      </w:pPr>
-      <w:r>
-        <w:t xml:space="preserve">Step 1: Push to GitHub</w:t>
-      </w:r>
-    </w:p>
-    <w:p>
-      <w:pPr>
-        <w:pStyle w:val="SourceCode"/>
-      </w:pPr>
-      <w:r>
-        <w:rPr>
-          <w:rStyle w:val="BuiltInTok"/>
-        </w:rPr>
-        <w:t xml:space="preserve">cd</w:t>
-      </w:r>
-      <w:r>
-        <w:rPr>
-          <w:rStyle w:val="NormalTok"/>
-        </w:rPr>
-        <w:t xml:space="preserve"> /workspace/findbrexit-consultants</w:t>
-      </w:r>
-      <w:r>
-        <w:br/>
-      </w:r>
-      <w:r>
-        <w:rPr>
-          <w:rStyle w:val="FunctionTok"/>
-        </w:rPr>
-        <w:t xml:space="preserve">git</w:t>
-      </w:r>
-      <w:r>
-        <w:rPr>
-          <w:rStyle w:val="NormalTok"/>
-        </w:rPr>
-        <w:t xml:space="preserve"> push </w:t>
-      </w:r>
-      <w:r>
-        <w:rPr>
-          <w:rStyle w:val="AttributeTok"/>
-        </w:rPr>
-        <w:t xml:space="preserve">-u</w:t>
-      </w:r>
-      <w:r>
-        <w:rPr>
-          <w:rStyle w:val="NormalTok"/>
-        </w:rPr>
-        <w:t xml:space="preserve"> origin master</w:t>
-      </w:r>
-    </w:p>
-    <w:bookmarkEnd w:id="25"/>
-    <w:bookmarkStart w:id="26" w:name="step-2-configure-github-secrets"/>
-    <w:p>
-      <w:pPr>
-        <w:pStyle w:val="Heading3"/>
-      </w:pPr>
-      <w:r>
-        <w:t xml:space="preserve">Step 2: Configure GitHub Secrets</w:t>
-      </w:r>
-    </w:p>
-    <w:p>
-      <w:pPr>
-        <w:pStyle w:val="FirstParagraph"/>
-      </w:pPr>
-      <w:r>
-        <w:t xml:space="preserve">Add these secrets in your GitHub repository settings:</w:t>
-      </w:r>
-    </w:p>
-    <w:p>
-      <w:pPr>
-        <w:numPr>
-          <w:ilvl w:val="0"/>
-          <w:numId w:val="1006"/>
+        <w:t xml:space="preserve">Deploys to Vercel with proper environment handling</w:t>
+      </w:r>
+    </w:p>
+    <w:p>
+      <w:pPr>
+        <w:numPr>
+          <w:ilvl w:val="0"/>
+          <w:numId w:val="1001"/>
         </w:numPr>
         <w:pStyle w:val="Compact"/>
       </w:pPr>
@@ -493,32 +130,129 @@
           <w:bCs/>
           <w:b/>
         </w:rPr>
-        <w:t xml:space="preserve">VERCEL_TOKEN</w:t>
-      </w:r>
-      <w:r>
-        <w:t xml:space="preserve"> </w:t>
-      </w:r>
-      <w:r>
-        <w:t xml:space="preserve">- Your Vercel authentication token</w:t>
+        <w:t xml:space="preserve">🏠 Hostinger Deployment</w:t>
+      </w:r>
+      <w:r>
+        <w:t xml:space="preserve"> </w:t>
+      </w:r>
+      <w:r>
+        <w:t xml:space="preserve">(</w:t>
+      </w:r>
+      <w:r>
+        <w:rPr>
+          <w:rStyle w:val="VerbatimChar"/>
+        </w:rPr>
+        <w:t xml:space="preserve">/.github/workflows/hostinger-deploy.yml</w:t>
+      </w:r>
+      <w:r>
+        <w:t xml:space="preserve">)</w:t>
       </w:r>
     </w:p>
     <w:p>
       <w:pPr>
         <w:numPr>
           <w:ilvl w:val="1"/>
-          <w:numId w:val="1007"/>
-        </w:numPr>
-        <w:pStyle w:val="Compact"/>
-      </w:pPr>
-      <w:r>
-        <w:t xml:space="preserve">Get from: https://vercel.com/account/tokens</w:t>
-      </w:r>
-    </w:p>
-    <w:p>
-      <w:pPr>
-        <w:numPr>
-          <w:ilvl w:val="0"/>
-          <w:numId w:val="1006"/>
+          <w:numId w:val="1003"/>
+        </w:numPr>
+        <w:pStyle w:val="Compact"/>
+      </w:pPr>
+      <w:r>
+        <w:t xml:space="preserve">Triggers on push to main/master branch</w:t>
+      </w:r>
+    </w:p>
+    <w:p>
+      <w:pPr>
+        <w:numPr>
+          <w:ilvl w:val="1"/>
+          <w:numId w:val="1003"/>
+        </w:numPr>
+        <w:pStyle w:val="Compact"/>
+      </w:pPr>
+      <w:r>
+        <w:t xml:space="preserve">Uses</w:t>
+      </w:r>
+      <w:r>
+        <w:t xml:space="preserve"> </w:t>
+      </w:r>
+      <w:r>
+        <w:rPr>
+          <w:rStyle w:val="VerbatimChar"/>
+        </w:rPr>
+        <w:t xml:space="preserve">npm run build:hostinger</w:t>
+      </w:r>
+      <w:r>
+        <w:t xml:space="preserve"> </w:t>
+      </w:r>
+      <w:r>
+        <w:t xml:space="preserve">for production builds</w:t>
+      </w:r>
+    </w:p>
+    <w:p>
+      <w:pPr>
+        <w:numPr>
+          <w:ilvl w:val="1"/>
+          <w:numId w:val="1003"/>
+        </w:numPr>
+        <w:pStyle w:val="Compact"/>
+      </w:pPr>
+      <w:r>
+        <w:t xml:space="preserve">Creates</w:t>
+      </w:r>
+      <w:r>
+        <w:t xml:space="preserve"> </w:t>
+      </w:r>
+      <w:r>
+        <w:rPr>
+          <w:rStyle w:val="VerbatimChar"/>
+        </w:rPr>
+        <w:t xml:space="preserve">.htaccess</w:t>
+      </w:r>
+      <w:r>
+        <w:t xml:space="preserve"> </w:t>
+      </w:r>
+      <w:r>
+        <w:t xml:space="preserve">for SPA routing support</w:t>
+      </w:r>
+    </w:p>
+    <w:p>
+      <w:pPr>
+        <w:numPr>
+          <w:ilvl w:val="1"/>
+          <w:numId w:val="1003"/>
+        </w:numPr>
+        <w:pStyle w:val="Compact"/>
+      </w:pPr>
+      <w:r>
+        <w:t xml:space="preserve">Deploys via FTP to https://findbrexitconsultants.co.uk</w:t>
+      </w:r>
+    </w:p>
+    <w:p>
+      <w:pPr>
+        <w:numPr>
+          <w:ilvl w:val="1"/>
+          <w:numId w:val="1003"/>
+        </w:numPr>
+        <w:pStyle w:val="Compact"/>
+      </w:pPr>
+      <w:r>
+        <w:t xml:space="preserve">Includes security headers and performance optimizations</w:t>
+      </w:r>
+    </w:p>
+    <w:bookmarkEnd w:id="20"/>
+    <w:bookmarkStart w:id="21" w:name="configuration-files"/>
+    <w:p>
+      <w:pPr>
+        <w:pStyle w:val="Heading3"/>
+      </w:pPr>
+      <w:r>
+        <w:t xml:space="preserve">2. Configuration Files</w:t>
+      </w:r>
+    </w:p>
+    <w:p>
+      <w:pPr>
+        <w:numPr>
+          <w:ilvl w:val="0"/>
+          <w:numId w:val="1004"/>
         </w:numPr>
         <w:pStyle w:val="Compact"/>
       </w:pPr>
@@ -527,56 +261,29 @@
           <w:bCs/>
           <w:b/>
         </w:rPr>
-        <w:t xml:space="preserve">VERCEL_ORG_ID</w:t>
-      </w:r>
-      <w:r>
-        <w:t xml:space="preserve"> </w:t>
-      </w:r>
-      <w:r>
-        <w:t xml:space="preserve">- Your Vercel organization ID</w:t>
-      </w:r>
-    </w:p>
-    <w:p>
-      <w:pPr>
-        <w:numPr>
-          <w:ilvl w:val="1"/>
-          <w:numId w:val="1008"/>
-        </w:numPr>
-        <w:pStyle w:val="Compact"/>
-      </w:pPr>
-      <w:r>
-        <w:t xml:space="preserve">Get by running</w:t>
-      </w:r>
-      <w:r>
-        <w:t xml:space="preserve"> </w:t>
-      </w:r>
-      <w:r>
-        <w:rPr>
-          <w:rStyle w:val="VerbatimChar"/>
-        </w:rPr>
-        <w:t xml:space="preserve">vercel link</w:t>
-      </w:r>
-      <w:r>
-        <w:t xml:space="preserve"> </w:t>
-      </w:r>
-      <w:r>
-        <w:t xml:space="preserve">locally, then check</w:t>
-      </w:r>
-      <w:r>
-        <w:t xml:space="preserve"> </w:t>
-      </w:r>
-      <w:r>
-        <w:rPr>
-          <w:rStyle w:val="VerbatimChar"/>
-        </w:rPr>
-        <w:t xml:space="preserve">.vercel/project.json</w:t>
-      </w:r>
-    </w:p>
-    <w:p>
-      <w:pPr>
-        <w:numPr>
-          <w:ilvl w:val="0"/>
-          <w:numId w:val="1006"/>
+        <w:t xml:space="preserve">Setup Script</w:t>
+      </w:r>
+      <w:r>
+        <w:t xml:space="preserve"> </w:t>
+      </w:r>
+      <w:r>
+        <w:t xml:space="preserve">(</w:t>
+      </w:r>
+      <w:r>
+        <w:rPr>
+          <w:rStyle w:val="VerbatimChar"/>
+        </w:rPr>
+        <w:t xml:space="preserve">setup-github-deployment.sh</w:t>
+      </w:r>
+      <w:r>
+        <w:t xml:space="preserve">) - Automated setup helper</w:t>
+      </w:r>
+    </w:p>
+    <w:p>
+      <w:pPr>
+        <w:numPr>
+          <w:ilvl w:val="0"/>
+          <w:numId w:val="1004"/>
         </w:numPr>
         <w:pStyle w:val="Compact"/>
       </w:pPr>
@@ -585,6 +292,315 @@
           <w:bCs/>
           <w:b/>
         </w:rPr>
+        <w:t xml:space="preserve">Workflow Documentation</w:t>
+      </w:r>
+      <w:r>
+        <w:t xml:space="preserve"> </w:t>
+      </w:r>
+      <w:r>
+        <w:t xml:space="preserve">(</w:t>
+      </w:r>
+      <w:r>
+        <w:rPr>
+          <w:rStyle w:val="VerbatimChar"/>
+        </w:rPr>
+        <w:t xml:space="preserve">/.github/workflows/README.md</w:t>
+      </w:r>
+      <w:r>
+        <w:t xml:space="preserve">) - Workflow overview</w:t>
+      </w:r>
+    </w:p>
+    <w:p>
+      <w:pPr>
+        <w:numPr>
+          <w:ilvl w:val="0"/>
+          <w:numId w:val="1004"/>
+        </w:numPr>
+        <w:pStyle w:val="Compact"/>
+      </w:pPr>
+      <w:r>
+        <w:rPr>
+          <w:bCs/>
+          <w:b/>
+        </w:rPr>
+        <w:t xml:space="preserve">SPA Routing Support</w:t>
+      </w:r>
+      <w:r>
+        <w:t xml:space="preserve"> </w:t>
+      </w:r>
+      <w:r>
+        <w:t xml:space="preserve">- Automatic</w:t>
+      </w:r>
+      <w:r>
+        <w:t xml:space="preserve"> </w:t>
+      </w:r>
+      <w:r>
+        <w:rPr>
+          <w:rStyle w:val="VerbatimChar"/>
+        </w:rPr>
+        <w:t xml:space="preserve">.htaccess</w:t>
+      </w:r>
+      <w:r>
+        <w:t xml:space="preserve"> </w:t>
+      </w:r>
+      <w:r>
+        <w:t xml:space="preserve">generation</w:t>
+      </w:r>
+    </w:p>
+    <w:p>
+      <w:pPr>
+        <w:numPr>
+          <w:ilvl w:val="0"/>
+          <w:numId w:val="1004"/>
+        </w:numPr>
+        <w:pStyle w:val="Compact"/>
+      </w:pPr>
+      <w:r>
+        <w:rPr>
+          <w:bCs/>
+          <w:b/>
+        </w:rPr>
+        <w:t xml:space="preserve">Security Headers</w:t>
+      </w:r>
+      <w:r>
+        <w:t xml:space="preserve"> </w:t>
+      </w:r>
+      <w:r>
+        <w:t xml:space="preserve">- CSP, XSS protection, and frame options</w:t>
+      </w:r>
+    </w:p>
+    <w:bookmarkEnd w:id="21"/>
+    <w:bookmarkStart w:id="22" w:name="comprehensive-documentation"/>
+    <w:p>
+      <w:pPr>
+        <w:pStyle w:val="Heading3"/>
+      </w:pPr>
+      <w:r>
+        <w:t xml:space="preserve">3. Comprehensive Documentation</w:t>
+      </w:r>
+    </w:p>
+    <w:p>
+      <w:pPr>
+        <w:numPr>
+          <w:ilvl w:val="0"/>
+          <w:numId w:val="1005"/>
+        </w:numPr>
+        <w:pStyle w:val="Compact"/>
+      </w:pPr>
+      <w:r>
+        <w:rPr>
+          <w:bCs/>
+          <w:b/>
+        </w:rPr>
+        <w:t xml:space="preserve">📚 Main Guide</w:t>
+      </w:r>
+      <w:r>
+        <w:t xml:space="preserve"> </w:t>
+      </w:r>
+      <w:r>
+        <w:t xml:space="preserve">(</w:t>
+      </w:r>
+      <w:r>
+        <w:rPr>
+          <w:rStyle w:val="VerbatimChar"/>
+        </w:rPr>
+        <w:t xml:space="preserve">GITHUB_ACTIONS_DEPLOYMENT_GUIDE.md</w:t>
+      </w:r>
+      <w:r>
+        <w:t xml:space="preserve">) - Complete step-by-step instructions</w:t>
+      </w:r>
+    </w:p>
+    <w:p>
+      <w:pPr>
+        <w:numPr>
+          <w:ilvl w:val="0"/>
+          <w:numId w:val="1005"/>
+        </w:numPr>
+        <w:pStyle w:val="Compact"/>
+      </w:pPr>
+      <w:r>
+        <w:rPr>
+          <w:bCs/>
+          <w:b/>
+        </w:rPr>
+        <w:t xml:space="preserve">🔐 Secrets Guide</w:t>
+      </w:r>
+      <w:r>
+        <w:t xml:space="preserve"> </w:t>
+      </w:r>
+      <w:r>
+        <w:t xml:space="preserve">(</w:t>
+      </w:r>
+      <w:r>
+        <w:rPr>
+          <w:rStyle w:val="VerbatimChar"/>
+        </w:rPr>
+        <w:t xml:space="preserve">GITHUB_SECRETS_SETUP.md</w:t>
+      </w:r>
+      <w:r>
+        <w:t xml:space="preserve">) - Detailed secrets configuration</w:t>
+      </w:r>
+    </w:p>
+    <w:p>
+      <w:pPr>
+        <w:numPr>
+          <w:ilvl w:val="0"/>
+          <w:numId w:val="1005"/>
+        </w:numPr>
+        <w:pStyle w:val="Compact"/>
+      </w:pPr>
+      <w:r>
+        <w:rPr>
+          <w:bCs/>
+          <w:b/>
+        </w:rPr>
+        <w:t xml:space="preserve">⚡ Quick Reference</w:t>
+      </w:r>
+      <w:r>
+        <w:t xml:space="preserve"> </w:t>
+      </w:r>
+      <w:r>
+        <w:t xml:space="preserve">(</w:t>
+      </w:r>
+      <w:r>
+        <w:rPr>
+          <w:rStyle w:val="VerbatimChar"/>
+        </w:rPr>
+        <w:t xml:space="preserve">QUICK_REFERENCE.md</w:t>
+      </w:r>
+      <w:r>
+        <w:t xml:space="preserve">) - Essential commands and URLs</w:t>
+      </w:r>
+    </w:p>
+    <w:p>
+      <w:r>
+        <w:pict>
+          <v:rect style="width:0;height:1.5pt" o:hralign="center" o:hrstd="t" o:hr="t"/>
+        </w:pict>
+      </w:r>
+    </w:p>
+    <w:bookmarkEnd w:id="22"/>
+    <w:bookmarkEnd w:id="23"/>
+    <w:bookmarkStart w:id="28" w:name="next-steps-required"/>
+    <w:p>
+      <w:pPr>
+        <w:pStyle w:val="Heading2"/>
+      </w:pPr>
+      <w:r>
+        <w:t xml:space="preserve">📎 Next Steps (Required)</w:t>
+      </w:r>
+    </w:p>
+    <w:bookmarkStart w:id="26" w:name="critical-configure-github-secrets"/>
+    <w:p>
+      <w:pPr>
+        <w:pStyle w:val="Heading3"/>
+      </w:pPr>
+      <w:r>
+        <w:t xml:space="preserve">🔴 CRITICAL: Configure GitHub Secrets</w:t>
+      </w:r>
+    </w:p>
+    <w:p>
+      <w:pPr>
+        <w:pStyle w:val="FirstParagraph"/>
+      </w:pPr>
+      <w:r>
+        <w:t xml:space="preserve">You</w:t>
+      </w:r>
+      <w:r>
+        <w:t xml:space="preserve"> </w:t>
+      </w:r>
+      <w:r>
+        <w:rPr>
+          <w:bCs/>
+          <w:b/>
+        </w:rPr>
+        <w:t xml:space="preserve">MUST</w:t>
+      </w:r>
+      <w:r>
+        <w:t xml:space="preserve"> </w:t>
+      </w:r>
+      <w:r>
+        <w:t xml:space="preserve">add these secrets to your GitHub repository before deployments will work:</w:t>
+      </w:r>
+    </w:p>
+    <w:p>
+      <w:pPr>
+        <w:pStyle w:val="BodyText"/>
+      </w:pPr>
+      <w:r>
+        <w:rPr>
+          <w:bCs/>
+          <w:b/>
+        </w:rPr>
+        <w:t xml:space="preserve">Repository Settings</w:t>
+      </w:r>
+      <w:r>
+        <w:t xml:space="preserve">: https://github.com/mitchell1972/findbrexitconsultants/settings/secrets/actions</w:t>
+      </w:r>
+    </w:p>
+    <w:bookmarkStart w:id="24" w:name="vercel-secrets"/>
+    <w:p>
+      <w:pPr>
+        <w:pStyle w:val="Heading4"/>
+      </w:pPr>
+      <w:r>
+        <w:t xml:space="preserve">Vercel Secrets:</w:t>
+      </w:r>
+    </w:p>
+    <w:p>
+      <w:pPr>
+        <w:numPr>
+          <w:ilvl w:val="0"/>
+          <w:numId w:val="1006"/>
+        </w:numPr>
+        <w:pStyle w:val="Compact"/>
+      </w:pPr>
+      <w:r>
+        <w:rPr>
+          <w:rStyle w:val="VerbatimChar"/>
+        </w:rPr>
+        <w:t xml:space="preserve">VERCEL_TOKEN</w:t>
+      </w:r>
+      <w:r>
+        <w:t xml:space="preserve"> </w:t>
+      </w:r>
+      <w:r>
+        <w:t xml:space="preserve">- Your Vercel deployment token</w:t>
+      </w:r>
+    </w:p>
+    <w:p>
+      <w:pPr>
+        <w:numPr>
+          <w:ilvl w:val="0"/>
+          <w:numId w:val="1006"/>
+        </w:numPr>
+        <w:pStyle w:val="Compact"/>
+      </w:pPr>
+      <w:r>
+        <w:rPr>
+          <w:rStyle w:val="VerbatimChar"/>
+        </w:rPr>
+        <w:t xml:space="preserve">VERCEL_ORG_ID</w:t>
+      </w:r>
+      <w:r>
+        <w:t xml:space="preserve"> </w:t>
+      </w:r>
+      <w:r>
+        <w:t xml:space="preserve">- Your Vercel organization ID</w:t>
+      </w:r>
+    </w:p>
+    <w:p>
+      <w:pPr>
+        <w:numPr>
+          <w:ilvl w:val="0"/>
+          <w:numId w:val="1006"/>
+        </w:numPr>
+        <w:pStyle w:val="Compact"/>
+      </w:pPr>
+      <w:r>
+        <w:rPr>
+          <w:rStyle w:val="VerbatimChar"/>
+        </w:rPr>
         <w:t xml:space="preserve">VERCEL_PROJECT_ID</w:t>
       </w:r>
       <w:r>
@@ -594,118 +610,838 @@
         <w:t xml:space="preserve">- Your Vercel project ID</w:t>
       </w:r>
     </w:p>
-    <w:p>
-      <w:pPr>
-        <w:numPr>
-          <w:ilvl w:val="1"/>
-          <w:numId w:val="1009"/>
-        </w:numPr>
-        <w:pStyle w:val="Compact"/>
-      </w:pPr>
-      <w:r>
-        <w:t xml:space="preserve">Get by running</w:t>
-      </w:r>
-      <w:r>
-        <w:t xml:space="preserve"> </w:t>
-      </w:r>
-      <w:r>
-        <w:rPr>
-          <w:rStyle w:val="VerbatimChar"/>
-        </w:rPr>
-        <w:t xml:space="preserve">vercel link</w:t>
-      </w:r>
-      <w:r>
-        <w:t xml:space="preserve"> </w:t>
-      </w:r>
-      <w:r>
-        <w:t xml:space="preserve">locally, then check</w:t>
-      </w:r>
-      <w:r>
-        <w:t xml:space="preserve"> </w:t>
-      </w:r>
-      <w:r>
-        <w:rPr>
-          <w:rStyle w:val="VerbatimChar"/>
-        </w:rPr>
-        <w:t xml:space="preserve">.vercel/project.json</w:t>
-      </w:r>
-    </w:p>
+    <w:bookmarkEnd w:id="24"/>
+    <w:bookmarkStart w:id="25" w:name="hostinger-secrets"/>
+    <w:p>
+      <w:pPr>
+        <w:pStyle w:val="Heading4"/>
+      </w:pPr>
+      <w:r>
+        <w:t xml:space="preserve">Hostinger Secrets:</w:t>
+      </w:r>
+    </w:p>
+    <w:p>
+      <w:pPr>
+        <w:numPr>
+          <w:ilvl w:val="0"/>
+          <w:numId w:val="1007"/>
+        </w:numPr>
+        <w:pStyle w:val="Compact"/>
+      </w:pPr>
+      <w:r>
+        <w:rPr>
+          <w:rStyle w:val="VerbatimChar"/>
+        </w:rPr>
+        <w:t xml:space="preserve">HOSTINGER_FTP_SERVER</w:t>
+      </w:r>
+      <w:r>
+        <w:t xml:space="preserve"> </w:t>
+      </w:r>
+      <w:r>
+        <w:t xml:space="preserve">- FTP server (e.g.,</w:t>
+      </w:r>
+      <w:r>
+        <w:t xml:space="preserve"> </w:t>
+      </w:r>
+      <w:r>
+        <w:rPr>
+          <w:rStyle w:val="VerbatimChar"/>
+        </w:rPr>
+        <w:t xml:space="preserve">ftp.findbrexitconsultants.co.uk</w:t>
+      </w:r>
+      <w:r>
+        <w:t xml:space="preserve">)</w:t>
+      </w:r>
+    </w:p>
+    <w:p>
+      <w:pPr>
+        <w:numPr>
+          <w:ilvl w:val="0"/>
+          <w:numId w:val="1007"/>
+        </w:numPr>
+        <w:pStyle w:val="Compact"/>
+      </w:pPr>
+      <w:r>
+        <w:rPr>
+          <w:rStyle w:val="VerbatimChar"/>
+        </w:rPr>
+        <w:t xml:space="preserve">HOSTINGER_FTP_USERNAME</w:t>
+      </w:r>
+      <w:r>
+        <w:t xml:space="preserve"> </w:t>
+      </w:r>
+      <w:r>
+        <w:t xml:space="preserve">- Your FTP username</w:t>
+      </w:r>
+    </w:p>
+    <w:p>
+      <w:pPr>
+        <w:numPr>
+          <w:ilvl w:val="0"/>
+          <w:numId w:val="1007"/>
+        </w:numPr>
+        <w:pStyle w:val="Compact"/>
+      </w:pPr>
+      <w:r>
+        <w:rPr>
+          <w:rStyle w:val="VerbatimChar"/>
+        </w:rPr>
+        <w:t xml:space="preserve">HOSTINGER_FTP_PASSWORD</w:t>
+      </w:r>
+      <w:r>
+        <w:t xml:space="preserve"> </w:t>
+      </w:r>
+      <w:r>
+        <w:t xml:space="preserve">- Your FTP password</w:t>
+      </w:r>
+    </w:p>
+    <w:bookmarkEnd w:id="25"/>
     <w:bookmarkEnd w:id="26"/>
-    <w:bookmarkStart w:id="27" w:name="step-3-configure-custom-domain-in-vercel"/>
+    <w:bookmarkStart w:id="27" w:name="push-to-github"/>
     <w:p>
       <w:pPr>
         <w:pStyle w:val="Heading3"/>
       </w:pPr>
       <w:r>
-        <w:t xml:space="preserve">Step 3: Configure Custom Domain in Vercel</w:t>
-      </w:r>
-    </w:p>
-    <w:p>
-      <w:pPr>
-        <w:numPr>
-          <w:ilvl w:val="0"/>
-          <w:numId w:val="1010"/>
-        </w:numPr>
-        <w:pStyle w:val="Compact"/>
-      </w:pPr>
-      <w:r>
-        <w:t xml:space="preserve">Go to Vercel project settings</w:t>
-      </w:r>
-    </w:p>
-    <w:p>
-      <w:pPr>
-        <w:numPr>
-          <w:ilvl w:val="0"/>
-          <w:numId w:val="1010"/>
-        </w:numPr>
-        <w:pStyle w:val="Compact"/>
-      </w:pPr>
-      <w:r>
-        <w:t xml:space="preserve">Navigate to Domains section</w:t>
-      </w:r>
-    </w:p>
-    <w:p>
-      <w:pPr>
-        <w:numPr>
-          <w:ilvl w:val="0"/>
-          <w:numId w:val="1010"/>
-        </w:numPr>
-        <w:pStyle w:val="Compact"/>
-      </w:pPr>
-      <w:r>
-        <w:t xml:space="preserve">Add:</w:t>
-      </w:r>
-      <w:r>
-        <w:t xml:space="preserve"> </w:t>
-      </w:r>
-      <w:r>
-        <w:rPr>
-          <w:rStyle w:val="VerbatimChar"/>
-        </w:rPr>
-        <w:t xml:space="preserve">FindBrexitConsultants.co.uk</w:t>
-      </w:r>
-    </w:p>
-    <w:p>
-      <w:pPr>
-        <w:numPr>
-          <w:ilvl w:val="0"/>
-          <w:numId w:val="1010"/>
-        </w:numPr>
-        <w:pStyle w:val="Compact"/>
-      </w:pPr>
-      <w:r>
-        <w:t xml:space="preserve">Configure DNS as instructed by Vercel</w:t>
+        <w:t xml:space="preserve">📎 Push to GitHub</w:t>
+      </w:r>
+    </w:p>
+    <w:p>
+      <w:pPr>
+        <w:pStyle w:val="SourceCode"/>
+      </w:pPr>
+      <w:r>
+        <w:rPr>
+          <w:rStyle w:val="CommentTok"/>
+        </w:rPr>
+        <w:t xml:space="preserve"># Navigate to your project</w:t>
+      </w:r>
+      <w:r>
+        <w:br/>
+      </w:r>
+      <w:r>
+        <w:rPr>
+          <w:rStyle w:val="BuiltInTok"/>
+        </w:rPr>
+        <w:t xml:space="preserve">cd</w:t>
+      </w:r>
+      <w:r>
+        <w:rPr>
+          <w:rStyle w:val="NormalTok"/>
+        </w:rPr>
+        <w:t xml:space="preserve"> findbrexit-consultants</w:t>
+      </w:r>
+      <w:r>
+        <w:br/>
+      </w:r>
+      <w:r>
+        <w:br/>
+      </w:r>
+      <w:r>
+        <w:rPr>
+          <w:rStyle w:val="CommentTok"/>
+        </w:rPr>
+        <w:t xml:space="preserve"># Add GitHub remote (if needed)</w:t>
+      </w:r>
+      <w:r>
+        <w:br/>
+      </w:r>
+      <w:r>
+        <w:rPr>
+          <w:rStyle w:val="FunctionTok"/>
+        </w:rPr>
+        <w:t xml:space="preserve">git</w:t>
+      </w:r>
+      <w:r>
+        <w:rPr>
+          <w:rStyle w:val="NormalTok"/>
+        </w:rPr>
+        <w:t xml:space="preserve"> remote add origin https://github.com/mitchell1972/findbrexitconsultants.git</w:t>
+      </w:r>
+      <w:r>
+        <w:br/>
+      </w:r>
+      <w:r>
+        <w:br/>
+      </w:r>
+      <w:r>
+        <w:rPr>
+          <w:rStyle w:val="CommentTok"/>
+        </w:rPr>
+        <w:t xml:space="preserve"># Stage all files</w:t>
+      </w:r>
+      <w:r>
+        <w:br/>
+      </w:r>
+      <w:r>
+        <w:rPr>
+          <w:rStyle w:val="FunctionTok"/>
+        </w:rPr>
+        <w:t xml:space="preserve">git</w:t>
+      </w:r>
+      <w:r>
+        <w:rPr>
+          <w:rStyle w:val="NormalTok"/>
+        </w:rPr>
+        <w:t xml:space="preserve"> add .</w:t>
+      </w:r>
+      <w:r>
+        <w:br/>
+      </w:r>
+      <w:r>
+        <w:br/>
+      </w:r>
+      <w:r>
+        <w:rPr>
+          <w:rStyle w:val="CommentTok"/>
+        </w:rPr>
+        <w:t xml:space="preserve"># Commit with meaningful message</w:t>
+      </w:r>
+      <w:r>
+        <w:br/>
+      </w:r>
+      <w:r>
+        <w:rPr>
+          <w:rStyle w:val="FunctionTok"/>
+        </w:rPr>
+        <w:t xml:space="preserve">git</w:t>
+      </w:r>
+      <w:r>
+        <w:rPr>
+          <w:rStyle w:val="NormalTok"/>
+        </w:rPr>
+        <w:t xml:space="preserve"> commit </w:t>
+      </w:r>
+      <w:r>
+        <w:rPr>
+          <w:rStyle w:val="AttributeTok"/>
+        </w:rPr>
+        <w:t xml:space="preserve">-m</w:t>
+      </w:r>
+      <w:r>
+        <w:rPr>
+          <w:rStyle w:val="NormalTok"/>
+        </w:rPr>
+        <w:t xml:space="preserve"> </w:t>
+      </w:r>
+      <w:r>
+        <w:rPr>
+          <w:rStyle w:val="StringTok"/>
+        </w:rPr>
+        <w:t xml:space="preserve">"feat: Complete GitHub Actions setup for dual deployment</w:t>
+      </w:r>
+      <w:r>
+        <w:br/>
+      </w:r>
+      <w:r>
+        <w:br/>
+      </w:r>
+      <w:r>
+        <w:rPr>
+          <w:rStyle w:val="StringTok"/>
+        </w:rPr>
+        <w:t xml:space="preserve">- Add Vercel deployment workflow</w:t>
+      </w:r>
+      <w:r>
+        <w:br/>
+      </w:r>
+      <w:r>
+        <w:rPr>
+          <w:rStyle w:val="StringTok"/>
+        </w:rPr>
+        <w:t xml:space="preserve">- Add Hostinger deployment workflow targeting https://findbrexitconsultants.co.uk</w:t>
+      </w:r>
+      <w:r>
+        <w:br/>
+      </w:r>
+      <w:r>
+        <w:rPr>
+          <w:rStyle w:val="StringTok"/>
+        </w:rPr>
+        <w:t xml:space="preserve">- Include comprehensive documentation and setup guides</w:t>
+      </w:r>
+      <w:r>
+        <w:br/>
+      </w:r>
+      <w:r>
+        <w:rPr>
+          <w:rStyle w:val="StringTok"/>
+        </w:rPr>
+        <w:t xml:space="preserve">- Add SPA routing support and security headers"</w:t>
+      </w:r>
+      <w:r>
+        <w:br/>
+      </w:r>
+      <w:r>
+        <w:br/>
+      </w:r>
+      <w:r>
+        <w:rPr>
+          <w:rStyle w:val="CommentTok"/>
+        </w:rPr>
+        <w:t xml:space="preserve"># Push to trigger deployments</w:t>
+      </w:r>
+      <w:r>
+        <w:br/>
+      </w:r>
+      <w:r>
+        <w:rPr>
+          <w:rStyle w:val="FunctionTok"/>
+        </w:rPr>
+        <w:t xml:space="preserve">git</w:t>
+      </w:r>
+      <w:r>
+        <w:rPr>
+          <w:rStyle w:val="NormalTok"/>
+        </w:rPr>
+        <w:t xml:space="preserve"> push </w:t>
+      </w:r>
+      <w:r>
+        <w:rPr>
+          <w:rStyle w:val="AttributeTok"/>
+        </w:rPr>
+        <w:t xml:space="preserve">-u</w:t>
+      </w:r>
+      <w:r>
+        <w:rPr>
+          <w:rStyle w:val="NormalTok"/>
+        </w:rPr>
+        <w:t xml:space="preserve"> origin main</w:t>
+      </w:r>
+    </w:p>
+    <w:p>
+      <w:r>
+        <w:pict>
+          <v:rect style="width:0;height:1.5pt" o:hralign="center" o:hrstd="t" o:hr="t"/>
+        </w:pict>
       </w:r>
     </w:p>
     <w:bookmarkEnd w:id="27"/>
     <w:bookmarkEnd w:id="28"/>
-    <w:bookmarkStart w:id="29" w:name="automatic-deployment"/>
+    <w:bookmarkStart w:id="31" w:name="expected-results-after-push"/>
     <w:p>
       <w:pPr>
         <w:pStyle w:val="Heading2"/>
       </w:pPr>
       <w:r>
-        <w:t xml:space="preserve">🔄 Automatic Deployment</w:t>
+        <w:t xml:space="preserve">🎯 Expected Results After Push</w:t>
+      </w:r>
+    </w:p>
+    <w:bookmarkStart w:id="29" w:name="automatic-deployments"/>
+    <w:p>
+      <w:pPr>
+        <w:pStyle w:val="Heading3"/>
+      </w:pPr>
+      <w:r>
+        <w:t xml:space="preserve">Automatic Deployments</w:t>
+      </w:r>
+    </w:p>
+    <w:p>
+      <w:pPr>
+        <w:numPr>
+          <w:ilvl w:val="0"/>
+          <w:numId w:val="1008"/>
+        </w:numPr>
+        <w:pStyle w:val="Compact"/>
+      </w:pPr>
+      <w:r>
+        <w:rPr>
+          <w:bCs/>
+          <w:b/>
+        </w:rPr>
+        <w:t xml:space="preserve">GitHub Actions</w:t>
+      </w:r>
+      <w:r>
+        <w:t xml:space="preserve"> </w:t>
+      </w:r>
+      <w:r>
+        <w:t xml:space="preserve">will run both workflows in parallel</w:t>
+      </w:r>
+    </w:p>
+    <w:p>
+      <w:pPr>
+        <w:numPr>
+          <w:ilvl w:val="0"/>
+          <w:numId w:val="1008"/>
+        </w:numPr>
+        <w:pStyle w:val="Compact"/>
+      </w:pPr>
+      <w:r>
+        <w:rPr>
+          <w:bCs/>
+          <w:b/>
+        </w:rPr>
+        <w:t xml:space="preserve">Vercel Deployment</w:t>
+      </w:r>
+      <w:r>
+        <w:t xml:space="preserve"> </w:t>
+      </w:r>
+      <w:r>
+        <w:t xml:space="preserve">will create a preview at</w:t>
+      </w:r>
+      <w:r>
+        <w:t xml:space="preserve"> </w:t>
+      </w:r>
+      <w:r>
+        <w:rPr>
+          <w:rStyle w:val="VerbatimChar"/>
+        </w:rPr>
+        <w:t xml:space="preserve">https://findbrexitconsultants.vercel.app</w:t>
+      </w:r>
+    </w:p>
+    <w:p>
+      <w:pPr>
+        <w:numPr>
+          <w:ilvl w:val="0"/>
+          <w:numId w:val="1008"/>
+        </w:numPr>
+        <w:pStyle w:val="Compact"/>
+      </w:pPr>
+      <w:r>
+        <w:rPr>
+          <w:bCs/>
+          <w:b/>
+        </w:rPr>
+        <w:t xml:space="preserve">Hostinger Deployment</w:t>
+      </w:r>
+      <w:r>
+        <w:t xml:space="preserve"> </w:t>
+      </w:r>
+      <w:r>
+        <w:t xml:space="preserve">will update</w:t>
+      </w:r>
+      <w:r>
+        <w:t xml:space="preserve"> </w:t>
+      </w:r>
+      <w:r>
+        <w:rPr>
+          <w:rStyle w:val="VerbatimChar"/>
+        </w:rPr>
+        <w:t xml:space="preserve">https://findbrexitconsultants.co.uk</w:t>
+      </w:r>
+    </w:p>
+    <w:bookmarkEnd w:id="29"/>
+    <w:bookmarkStart w:id="30" w:name="monitoring"/>
+    <w:p>
+      <w:pPr>
+        <w:pStyle w:val="Heading3"/>
+      </w:pPr>
+      <w:r>
+        <w:t xml:space="preserve">Monitoring</w:t>
+      </w:r>
+    </w:p>
+    <w:p>
+      <w:pPr>
+        <w:numPr>
+          <w:ilvl w:val="0"/>
+          <w:numId w:val="1009"/>
+        </w:numPr>
+        <w:pStyle w:val="Compact"/>
+      </w:pPr>
+      <w:r>
+        <w:t xml:space="preserve">Watch progress at: https://github.com/mitchell1972/findbrexitconsultants/actions</w:t>
+      </w:r>
+    </w:p>
+    <w:p>
+      <w:pPr>
+        <w:numPr>
+          <w:ilvl w:val="0"/>
+          <w:numId w:val="1009"/>
+        </w:numPr>
+        <w:pStyle w:val="Compact"/>
+      </w:pPr>
+      <w:r>
+        <w:t xml:space="preserve">Both workflows should show green checkmarks when complete</w:t>
+      </w:r>
+    </w:p>
+    <w:p>
+      <w:pPr>
+        <w:numPr>
+          <w:ilvl w:val="0"/>
+          <w:numId w:val="1009"/>
+        </w:numPr>
+        <w:pStyle w:val="Compact"/>
+      </w:pPr>
+      <w:r>
+        <w:t xml:space="preserve">Deployment URLs will be shown in the workflow summaries</w:t>
+      </w:r>
+    </w:p>
+    <w:p>
+      <w:r>
+        <w:pict>
+          <v:rect style="width:0;height:1.5pt" o:hralign="center" o:hrstd="t" o:hr="t"/>
+        </w:pict>
+      </w:r>
+    </w:p>
+    <w:bookmarkEnd w:id="30"/>
+    <w:bookmarkEnd w:id="31"/>
+    <w:bookmarkStart w:id="35" w:name="technical-details"/>
+    <w:p>
+      <w:pPr>
+        <w:pStyle w:val="Heading2"/>
+      </w:pPr>
+      <w:r>
+        <w:t xml:space="preserve">🔧 Technical Details</w:t>
+      </w:r>
+    </w:p>
+    <w:bookmarkStart w:id="32" w:name="build-process"/>
+    <w:p>
+      <w:pPr>
+        <w:pStyle w:val="Heading3"/>
+      </w:pPr>
+      <w:r>
+        <w:t xml:space="preserve">Build Process</w:t>
+      </w:r>
+    </w:p>
+    <w:p>
+      <w:pPr>
+        <w:numPr>
+          <w:ilvl w:val="0"/>
+          <w:numId w:val="1010"/>
+        </w:numPr>
+        <w:pStyle w:val="Compact"/>
+      </w:pPr>
+      <w:r>
+        <w:rPr>
+          <w:bCs/>
+          <w:b/>
+        </w:rPr>
+        <w:t xml:space="preserve">Vercel</w:t>
+      </w:r>
+      <w:r>
+        <w:t xml:space="preserve">: Uses standard</w:t>
+      </w:r>
+      <w:r>
+        <w:t xml:space="preserve"> </w:t>
+      </w:r>
+      <w:r>
+        <w:rPr>
+          <w:rStyle w:val="VerbatimChar"/>
+        </w:rPr>
+        <w:t xml:space="preserve">npm run build</w:t>
+      </w:r>
+      <w:r>
+        <w:t xml:space="preserve"> </w:t>
+      </w:r>
+      <w:r>
+        <w:t xml:space="preserve">command</w:t>
+      </w:r>
+    </w:p>
+    <w:p>
+      <w:pPr>
+        <w:numPr>
+          <w:ilvl w:val="0"/>
+          <w:numId w:val="1010"/>
+        </w:numPr>
+        <w:pStyle w:val="Compact"/>
+      </w:pPr>
+      <w:r>
+        <w:rPr>
+          <w:bCs/>
+          <w:b/>
+        </w:rPr>
+        <w:t xml:space="preserve">Hostinger</w:t>
+      </w:r>
+      <w:r>
+        <w:t xml:space="preserve">: Uses</w:t>
+      </w:r>
+      <w:r>
+        <w:t xml:space="preserve"> </w:t>
+      </w:r>
+      <w:r>
+        <w:rPr>
+          <w:rStyle w:val="VerbatimChar"/>
+        </w:rPr>
+        <w:t xml:space="preserve">npm run build:hostinger</w:t>
+      </w:r>
+      <w:r>
+        <w:t xml:space="preserve"> </w:t>
+      </w:r>
+      <w:r>
+        <w:t xml:space="preserve">for production optimizations</w:t>
+      </w:r>
+    </w:p>
+    <w:p>
+      <w:pPr>
+        <w:numPr>
+          <w:ilvl w:val="0"/>
+          <w:numId w:val="1010"/>
+        </w:numPr>
+        <w:pStyle w:val="Compact"/>
+      </w:pPr>
+      <w:r>
+        <w:rPr>
+          <w:bCs/>
+          <w:b/>
+        </w:rPr>
+        <w:t xml:space="preserve">Node.js</w:t>
+      </w:r>
+      <w:r>
+        <w:t xml:space="preserve">: Both workflows use Node.js 18 with npm caching</w:t>
+      </w:r>
+    </w:p>
+    <w:p>
+      <w:pPr>
+        <w:numPr>
+          <w:ilvl w:val="0"/>
+          <w:numId w:val="1010"/>
+        </w:numPr>
+        <w:pStyle w:val="Compact"/>
+      </w:pPr>
+      <w:r>
+        <w:rPr>
+          <w:bCs/>
+          <w:b/>
+        </w:rPr>
+        <w:t xml:space="preserve">Dependencies</w:t>
+      </w:r>
+      <w:r>
+        <w:t xml:space="preserve">: Installed via</w:t>
+      </w:r>
+      <w:r>
+        <w:t xml:space="preserve"> </w:t>
+      </w:r>
+      <w:r>
+        <w:rPr>
+          <w:rStyle w:val="VerbatimChar"/>
+        </w:rPr>
+        <w:t xml:space="preserve">npm ci</w:t>
+      </w:r>
+      <w:r>
+        <w:t xml:space="preserve"> </w:t>
+      </w:r>
+      <w:r>
+        <w:t xml:space="preserve">for reproducible builds</w:t>
+      </w:r>
+    </w:p>
+    <w:bookmarkEnd w:id="32"/>
+    <w:bookmarkStart w:id="33" w:name="deployment-features"/>
+    <w:p>
+      <w:pPr>
+        <w:pStyle w:val="Heading3"/>
+      </w:pPr>
+      <w:r>
+        <w:t xml:space="preserve">Deployment Features</w:t>
+      </w:r>
+    </w:p>
+    <w:p>
+      <w:pPr>
+        <w:numPr>
+          <w:ilvl w:val="0"/>
+          <w:numId w:val="1011"/>
+        </w:numPr>
+        <w:pStyle w:val="Compact"/>
+      </w:pPr>
+      <w:r>
+        <w:rPr>
+          <w:bCs/>
+          <w:b/>
+        </w:rPr>
+        <w:t xml:space="preserve">SPA Routing</w:t>
+      </w:r>
+      <w:r>
+        <w:t xml:space="preserve">: Automatic</w:t>
+      </w:r>
+      <w:r>
+        <w:t xml:space="preserve"> </w:t>
+      </w:r>
+      <w:r>
+        <w:rPr>
+          <w:rStyle w:val="VerbatimChar"/>
+        </w:rPr>
+        <w:t xml:space="preserve">.htaccess</w:t>
+      </w:r>
+      <w:r>
+        <w:t xml:space="preserve"> </w:t>
+      </w:r>
+      <w:r>
+        <w:t xml:space="preserve">creation for client-side routing</w:t>
+      </w:r>
+    </w:p>
+    <w:p>
+      <w:pPr>
+        <w:numPr>
+          <w:ilvl w:val="0"/>
+          <w:numId w:val="1011"/>
+        </w:numPr>
+        <w:pStyle w:val="Compact"/>
+      </w:pPr>
+      <w:r>
+        <w:rPr>
+          <w:bCs/>
+          <w:b/>
+        </w:rPr>
+        <w:t xml:space="preserve">Security</w:t>
+      </w:r>
+      <w:r>
+        <w:t xml:space="preserve">: CSP headers, XSS protection, frame options</w:t>
+      </w:r>
+    </w:p>
+    <w:p>
+      <w:pPr>
+        <w:numPr>
+          <w:ilvl w:val="0"/>
+          <w:numId w:val="1011"/>
+        </w:numPr>
+        <w:pStyle w:val="Compact"/>
+      </w:pPr>
+      <w:r>
+        <w:rPr>
+          <w:bCs/>
+          <w:b/>
+        </w:rPr>
+        <w:t xml:space="preserve">Performance</w:t>
+      </w:r>
+      <w:r>
+        <w:t xml:space="preserve">: GZIP compression, static asset caching</w:t>
+      </w:r>
+    </w:p>
+    <w:p>
+      <w:pPr>
+        <w:numPr>
+          <w:ilvl w:val="0"/>
+          <w:numId w:val="1011"/>
+        </w:numPr>
+        <w:pStyle w:val="Compact"/>
+      </w:pPr>
+      <w:r>
+        <w:rPr>
+          <w:bCs/>
+          <w:b/>
+        </w:rPr>
+        <w:t xml:space="preserve">Error Handling</w:t>
+      </w:r>
+      <w:r>
+        <w:t xml:space="preserve">: Comprehensive error reporting and status updates</w:t>
+      </w:r>
+    </w:p>
+    <w:bookmarkEnd w:id="33"/>
+    <w:bookmarkStart w:id="34" w:name="file-structure-created"/>
+    <w:p>
+      <w:pPr>
+        <w:pStyle w:val="Heading3"/>
+      </w:pPr>
+      <w:r>
+        <w:t xml:space="preserve">File Structure Created</w:t>
+      </w:r>
+    </w:p>
+    <w:p>
+      <w:pPr>
+        <w:pStyle w:val="SourceCode"/>
+      </w:pPr>
+      <w:r>
+        <w:rPr>
+          <w:rStyle w:val="VerbatimChar"/>
+        </w:rPr>
+        <w:t xml:space="preserve">📁 findbrexit-consultants/</w:t>
+      </w:r>
+      <w:r>
+        <w:br/>
+      </w:r>
+      <w:r>
+        <w:rPr>
+          <w:rStyle w:val="VerbatimChar"/>
+        </w:rPr>
+        <w:t xml:space="preserve">├── 📁 .github/</w:t>
+      </w:r>
+      <w:r>
+        <w:br/>
+      </w:r>
+      <w:r>
+        <w:rPr>
+          <w:rStyle w:val="VerbatimChar"/>
+        </w:rPr>
+        <w:t xml:space="preserve">│   └── 📁 workflows/</w:t>
+      </w:r>
+      <w:r>
+        <w:br/>
+      </w:r>
+      <w:r>
+        <w:rPr>
+          <w:rStyle w:val="VerbatimChar"/>
+        </w:rPr>
+        <w:t xml:space="preserve">│       ├── vercel-deploy.yml</w:t>
+      </w:r>
+      <w:r>
+        <w:br/>
+      </w:r>
+      <w:r>
+        <w:rPr>
+          <w:rStyle w:val="VerbatimChar"/>
+        </w:rPr>
+        <w:t xml:space="preserve">│       ├── hostinger-deploy.yml</w:t>
+      </w:r>
+      <w:r>
+        <w:br/>
+      </w:r>
+      <w:r>
+        <w:rPr>
+          <w:rStyle w:val="VerbatimChar"/>
+        </w:rPr>
+        <w:t xml:space="preserve">│       └── README.md</w:t>
+      </w:r>
+      <w:r>
+        <w:br/>
+      </w:r>
+      <w:r>
+        <w:rPr>
+          <w:rStyle w:val="VerbatimChar"/>
+        </w:rPr>
+        <w:t xml:space="preserve">├── setup-github-deployment.sh</w:t>
+      </w:r>
+      <w:r>
+        <w:br/>
+      </w:r>
+      <w:r>
+        <w:rPr>
+          <w:rStyle w:val="VerbatimChar"/>
+        </w:rPr>
+        <w:t xml:space="preserve">├── GITHUB_ACTIONS_DEPLOYMENT_GUIDE.md</w:t>
+      </w:r>
+      <w:r>
+        <w:br/>
+      </w:r>
+      <w:r>
+        <w:rPr>
+          <w:rStyle w:val="VerbatimChar"/>
+        </w:rPr>
+        <w:t xml:space="preserve">├── GITHUB_SECRETS_SETUP.md</w:t>
+      </w:r>
+      <w:r>
+        <w:br/>
+      </w:r>
+      <w:r>
+        <w:rPr>
+          <w:rStyle w:val="VerbatimChar"/>
+        </w:rPr>
+        <w:t xml:space="preserve">├── QUICK_REFERENCE.md</w:t>
+      </w:r>
+      <w:r>
+        <w:br/>
+      </w:r>
+      <w:r>
+        <w:rPr>
+          <w:rStyle w:val="VerbatimChar"/>
+        </w:rPr>
+        <w:t xml:space="preserve">└── DEPLOYMENT_COMPLETE.md (this file)</w:t>
+      </w:r>
+    </w:p>
+    <w:p>
+      <w:r>
+        <w:pict>
+          <v:rect style="width:0;height:1.5pt" o:hralign="center" o:hrstd="t" o:hr="t"/>
+        </w:pict>
+      </w:r>
+    </w:p>
+    <w:bookmarkEnd w:id="34"/>
+    <w:bookmarkEnd w:id="35"/>
+    <w:bookmarkStart w:id="36" w:name="troubleshooting"/>
+    <w:p>
+      <w:pPr>
+        <w:pStyle w:val="Heading2"/>
+      </w:pPr>
+      <w:r>
+        <w:t xml:space="preserve">🆘 Troubleshooting</w:t>
       </w:r>
     </w:p>
     <w:p>
@@ -713,110 +1449,209 @@
         <w:pStyle w:val="FirstParagraph"/>
       </w:pPr>
       <w:r>
-        <w:t xml:space="preserve">Once the secrets are configured, every push to the master branch will automatically:</w:t>
-      </w:r>
-      <w:r>
-        <w:t xml:space="preserve"> </w:t>
-      </w:r>
-      <w:r>
-        <w:t xml:space="preserve">1. Build the project</w:t>
-      </w:r>
-      <w:r>
-        <w:t xml:space="preserve"> </w:t>
-      </w:r>
-      <w:r>
-        <w:t xml:space="preserve">2. Deploy to Vercel</w:t>
-      </w:r>
-      <w:r>
-        <w:t xml:space="preserve"> </w:t>
-      </w:r>
-      <w:r>
-        <w:t xml:space="preserve">3. Make it live at FindBrexitConsultants.co.uk</w:t>
-      </w:r>
-    </w:p>
-    <w:bookmarkEnd w:id="29"/>
-    <w:bookmarkStart w:id="30" w:name="project-structure"/>
+        <w:t xml:space="preserve">If deployments fail, check:</w:t>
+      </w:r>
+      <w:r>
+        <w:t xml:space="preserve"> </w:t>
+      </w:r>
+      <w:r>
+        <w:t xml:space="preserve">1. ✅ All GitHub secrets are correctly configured</w:t>
+      </w:r>
+      <w:r>
+        <w:t xml:space="preserve"> </w:t>
+      </w:r>
+      <w:r>
+        <w:t xml:space="preserve">2. ✅ Secret names match exactly (case-sensitive)</w:t>
+      </w:r>
+      <w:r>
+        <w:t xml:space="preserve"> </w:t>
+      </w:r>
+      <w:r>
+        <w:t xml:space="preserve">3. ✅ FTP credentials are valid and account is active</w:t>
+      </w:r>
+      <w:r>
+        <w:t xml:space="preserve"> </w:t>
+      </w:r>
+      <w:r>
+        <w:t xml:space="preserve">4. ✅ Vercel token has proper permissions</w:t>
+      </w:r>
+      <w:r>
+        <w:t xml:space="preserve"> </w:t>
+      </w:r>
+      <w:r>
+        <w:t xml:space="preserve">5. ✅ Build process works locally (</w:t>
+      </w:r>
+      <w:r>
+        <w:rPr>
+          <w:rStyle w:val="VerbatimChar"/>
+        </w:rPr>
+        <w:t xml:space="preserve">npm run build</w:t>
+      </w:r>
+      <w:r>
+        <w:t xml:space="preserve">)</w:t>
+      </w:r>
+    </w:p>
+    <w:p>
+      <w:pPr>
+        <w:pStyle w:val="BodyText"/>
+      </w:pPr>
+      <w:r>
+        <w:rPr>
+          <w:bCs/>
+          <w:b/>
+        </w:rPr>
+        <w:t xml:space="preserve">Need Help?</w:t>
+      </w:r>
+      <w:r>
+        <w:t xml:space="preserve"> </w:t>
+      </w:r>
+      <w:r>
+        <w:t xml:space="preserve">See</w:t>
+      </w:r>
+      <w:r>
+        <w:t xml:space="preserve"> </w:t>
+      </w:r>
+      <w:r>
+        <w:rPr>
+          <w:rStyle w:val="VerbatimChar"/>
+        </w:rPr>
+        <w:t xml:space="preserve">GITHUB_ACTIONS_DEPLOYMENT_GUIDE.md</w:t>
+      </w:r>
+      <w:r>
+        <w:t xml:space="preserve"> </w:t>
+      </w:r>
+      <w:r>
+        <w:t xml:space="preserve">for detailed troubleshooting.</w:t>
+      </w:r>
+    </w:p>
+    <w:p>
+      <w:r>
+        <w:pict>
+          <v:rect style="width:0;height:1.5pt" o:hralign="center" o:hrstd="t" o:hr="t"/>
+        </w:pict>
+      </w:r>
+    </w:p>
+    <w:bookmarkEnd w:id="36"/>
+    <w:bookmarkStart w:id="37" w:name="success-checklist"/>
     <w:p>
       <w:pPr>
         <w:pStyle w:val="Heading2"/>
       </w:pPr>
       <w:r>
-        <w:t xml:space="preserve">📋 Project Structure</w:t>
-      </w:r>
-    </w:p>
-    <w:p>
-      <w:pPr>
-        <w:pStyle w:val="SourceCode"/>
-      </w:pPr>
-      <w:r>
-        <w:rPr>
-          <w:rStyle w:val="VerbatimChar"/>
-        </w:rPr>
-        <w:t xml:space="preserve">findbrexit-consultants/</w:t>
-      </w:r>
-      <w:r>
-        <w:br/>
-      </w:r>
-      <w:r>
-        <w:rPr>
-          <w:rStyle w:val="VerbatimChar"/>
-        </w:rPr>
-        <w:t xml:space="preserve">├── .github/workflows/vercel-deploy.yml  # Auto-deployment</w:t>
-      </w:r>
-      <w:r>
-        <w:br/>
-      </w:r>
-      <w:r>
-        <w:rPr>
-          <w:rStyle w:val="VerbatimChar"/>
-        </w:rPr>
-        <w:t xml:space="preserve">├── src/                                 # React application</w:t>
-      </w:r>
-      <w:r>
-        <w:br/>
-      </w:r>
-      <w:r>
-        <w:rPr>
-          <w:rStyle w:val="VerbatimChar"/>
-        </w:rPr>
-        <w:t xml:space="preserve">├── dist/                               # Build output</w:t>
-      </w:r>
-      <w:r>
-        <w:br/>
-      </w:r>
-      <w:r>
-        <w:rPr>
-          <w:rStyle w:val="VerbatimChar"/>
-        </w:rPr>
-        <w:t xml:space="preserve">├── vercel.json                         # Vercel configuration</w:t>
-      </w:r>
-      <w:r>
-        <w:br/>
-      </w:r>
-      <w:r>
-        <w:rPr>
-          <w:rStyle w:val="VerbatimChar"/>
-        </w:rPr>
-        <w:t xml:space="preserve">├── package.json                        # Dependencies</w:t>
-      </w:r>
-      <w:r>
-        <w:br/>
-      </w:r>
-      <w:r>
-        <w:rPr>
-          <w:rStyle w:val="VerbatimChar"/>
-        </w:rPr>
-        <w:t xml:space="preserve">└── GITHUB_DEPLOYMENT_README.md         # Detailed setup guide</w:t>
-      </w:r>
-    </w:p>
-    <w:bookmarkEnd w:id="30"/>
-    <w:bookmarkStart w:id="31" w:name="ready-for-production"/>
+        <w:t xml:space="preserve">🎆 Success Checklist</w:t>
+      </w:r>
+    </w:p>
+    <w:p>
+      <w:pPr>
+        <w:numPr>
+          <w:ilvl w:val="0"/>
+          <w:numId w:val="1012"/>
+        </w:numPr>
+        <w:pStyle w:val="Compact"/>
+      </w:pPr>
+      <w:r>
+        <w:t xml:space="preserve">☐ GitHub secrets configured (6 secrets total)</w:t>
+      </w:r>
+    </w:p>
+    <w:p>
+      <w:pPr>
+        <w:numPr>
+          <w:ilvl w:val="0"/>
+          <w:numId w:val="1012"/>
+        </w:numPr>
+        <w:pStyle w:val="Compact"/>
+      </w:pPr>
+      <w:r>
+        <w:t xml:space="preserve">☐ Code pushed to GitHub successfully</w:t>
+      </w:r>
+    </w:p>
+    <w:p>
+      <w:pPr>
+        <w:numPr>
+          <w:ilvl w:val="0"/>
+          <w:numId w:val="1012"/>
+        </w:numPr>
+        <w:pStyle w:val="Compact"/>
+      </w:pPr>
+      <w:r>
+        <w:t xml:space="preserve">☐ Both GitHub Actions workflows pass</w:t>
+      </w:r>
+    </w:p>
+    <w:p>
+      <w:pPr>
+        <w:numPr>
+          <w:ilvl w:val="0"/>
+          <w:numId w:val="1012"/>
+        </w:numPr>
+        <w:pStyle w:val="Compact"/>
+      </w:pPr>
+      <w:r>
+        <w:t xml:space="preserve">☐ Vercel URL accessible: https://findbrexitconsultants.vercel.app</w:t>
+      </w:r>
+    </w:p>
+    <w:p>
+      <w:pPr>
+        <w:numPr>
+          <w:ilvl w:val="0"/>
+          <w:numId w:val="1012"/>
+        </w:numPr>
+        <w:pStyle w:val="Compact"/>
+      </w:pPr>
+      <w:r>
+        <w:t xml:space="preserve">☐ Hostinger URL accessible: https://findbrexitconsultants.co.uk</w:t>
+      </w:r>
+    </w:p>
+    <w:p>
+      <w:pPr>
+        <w:numPr>
+          <w:ilvl w:val="0"/>
+          <w:numId w:val="1012"/>
+        </w:numPr>
+        <w:pStyle w:val="Compact"/>
+      </w:pPr>
+      <w:r>
+        <w:t xml:space="preserve">☐ SPA routing works on both deployments</w:t>
+      </w:r>
+    </w:p>
+    <w:p>
+      <w:pPr>
+        <w:numPr>
+          <w:ilvl w:val="0"/>
+          <w:numId w:val="1012"/>
+        </w:numPr>
+        <w:pStyle w:val="Compact"/>
+      </w:pPr>
+      <w:r>
+        <w:t xml:space="preserve">☐ Supabase integration functioning</w:t>
+      </w:r>
+    </w:p>
+    <w:p>
+      <w:pPr>
+        <w:numPr>
+          <w:ilvl w:val="0"/>
+          <w:numId w:val="1012"/>
+        </w:numPr>
+        <w:pStyle w:val="Compact"/>
+      </w:pPr>
+      <w:r>
+        <w:t xml:space="preserve">☐ Mobile responsiveness verified</w:t>
+      </w:r>
+    </w:p>
+    <w:p>
+      <w:r>
+        <w:pict>
+          <v:rect style="width:0;height:1.5pt" o:hralign="center" o:hrstd="t" o:hr="t"/>
+        </w:pict>
+      </w:r>
+    </w:p>
+    <w:bookmarkEnd w:id="37"/>
+    <w:bookmarkStart w:id="38" w:name="congratulations"/>
     <w:p>
       <w:pPr>
         <w:pStyle w:val="Heading2"/>
       </w:pPr>
       <w:r>
-        <w:t xml:space="preserve">🎉 Ready for Production!</w:t>
+        <w:t xml:space="preserve">🎉 Congratulations!</w:t>
       </w:r>
     </w:p>
     <w:p>
@@ -824,11 +1659,82 @@
         <w:pStyle w:val="FirstParagraph"/>
       </w:pPr>
       <w:r>
-        <w:t xml:space="preserve">Your FindBrexitConsultants.co.uk application is now fully configured and ready for deployment to Vercel via GitHub Actions!</w:t>
-      </w:r>
-    </w:p>
-    <w:bookmarkEnd w:id="31"/>
-    <w:bookmarkEnd w:id="32"/>
+        <w:t xml:space="preserve">Your FindBrexitConsultants application is now configured for</w:t>
+      </w:r>
+      <w:r>
+        <w:t xml:space="preserve"> </w:t>
+      </w:r>
+      <w:r>
+        <w:rPr>
+          <w:bCs/>
+          <w:b/>
+        </w:rPr>
+        <w:t xml:space="preserve">automated dual deployment</w:t>
+      </w:r>
+      <w:r>
+        <w:t xml:space="preserve">!</w:t>
+      </w:r>
+    </w:p>
+    <w:p>
+      <w:pPr>
+        <w:pStyle w:val="BodyText"/>
+      </w:pPr>
+      <w:r>
+        <w:rPr>
+          <w:bCs/>
+          <w:b/>
+        </w:rPr>
+        <w:t xml:space="preserve">Every time you push to the main branch:</w:t>
+      </w:r>
+      <w:r>
+        <w:t xml:space="preserve"> </w:t>
+      </w:r>
+      <w:r>
+        <w:t xml:space="preserve">- ✨ Vercel will deploy your preview version</w:t>
+      </w:r>
+      <w:r>
+        <w:t xml:space="preserve"> </w:t>
+      </w:r>
+      <w:r>
+        <w:t xml:space="preserve">- 🌐 Hostinger will update your production site at https://findbrexitconsultants.co.uk</w:t>
+      </w:r>
+    </w:p>
+    <w:p>
+      <w:pPr>
+        <w:pStyle w:val="BodyText"/>
+      </w:pPr>
+      <w:r>
+        <w:rPr>
+          <w:bCs/>
+          <w:b/>
+        </w:rPr>
+        <w:t xml:space="preserve">Final Step</w:t>
+      </w:r>
+      <w:r>
+        <w:t xml:space="preserve">: Configure your GitHub secrets and push your code to activate the deployment pipeline!</w:t>
+      </w:r>
+    </w:p>
+    <w:p>
+      <w:r>
+        <w:pict>
+          <v:rect style="width:0;height:1.5pt" o:hralign="center" o:hrstd="t" o:hr="t"/>
+        </w:pict>
+      </w:r>
+    </w:p>
+    <w:p>
+      <w:pPr>
+        <w:pStyle w:val="FirstParagraph"/>
+      </w:pPr>
+      <w:r>
+        <w:rPr>
+          <w:iCs/>
+          <w:i/>
+        </w:rPr>
+        <w:t xml:space="preserve">Generated by MiniMax Agent on 2025-08-28 19:59:27</w:t>
+      </w:r>
+    </w:p>
+    <w:bookmarkEnd w:id="38"/>
+    <w:bookmarkEnd w:id="39"/>
     <w:sectPr/>
   </w:body>
 </w:document>
@@ -1115,6 +2021,12 @@
     <w:abstractNumId w:val="991"/>
   </w:num>
   <w:num w:numId="1006">
+    <w:abstractNumId w:val="991"/>
+  </w:num>
+  <w:num w:numId="1007">
+    <w:abstractNumId w:val="991"/>
+  </w:num>
+  <w:num w:numId="1008">
     <w:abstractNumId w:val="99411"/>
     <w:lvlOverride w:ilvl="0">
       <w:startOverride w:val="1"/>
@@ -1144,44 +2056,17 @@
       <w:startOverride w:val="1"/>
     </w:lvlOverride>
   </w:num>
-  <w:num w:numId="1007">
-    <w:abstractNumId w:val="991"/>
-  </w:num>
-  <w:num w:numId="1008">
-    <w:abstractNumId w:val="991"/>
-  </w:num>
   <w:num w:numId="1009">
     <w:abstractNumId w:val="991"/>
   </w:num>
   <w:num w:numId="1010">
-    <w:abstractNumId w:val="99411"/>
-    <w:lvlOverride w:ilvl="0">
-      <w:startOverride w:val="1"/>
-    </w:lvlOverride>
-    <w:lvlOverride w:ilvl="1">
-      <w:startOverride w:val="1"/>
-    </w:lvlOverride>
-    <w:lvlOverride w:ilvl="2">
-      <w:startOverride w:val="1"/>
-    </w:lvlOverride>
-    <w:lvlOverride w:ilvl="3">
-      <w:startOverride w:val="1"/>
-    </w:lvlOverride>
-    <w:lvlOverride w:ilvl="4">
-      <w:startOverride w:val="1"/>
-    </w:lvlOverride>
-    <w:lvlOverride w:ilvl="5">
-      <w:startOverride w:val="1"/>
-    </w:lvlOverride>
-    <w:lvlOverride w:ilvl="6">
-      <w:startOverride w:val="1"/>
-    </w:lvlOverride>
-    <w:lvlOverride w:ilvl="7">
-      <w:startOverride w:val="1"/>
-    </w:lvlOverride>
-    <w:lvlOverride w:ilvl="8">
-      <w:startOverride w:val="1"/>
-    </w:lvlOverride>
+    <w:abstractNumId w:val="991"/>
+  </w:num>
+  <w:num w:numId="1011">
+    <w:abstractNumId w:val="991"/>
+  </w:num>
+  <w:num w:numId="1012">
+    <w:abstractNumId w:val="991"/>
   </w:num>
 </w:numbering>
 </file>

</xml_diff>